<commit_message>
more changes to the script and word
</commit_message>
<xml_diff>
--- a/git report.docx
+++ b/git report.docx
@@ -114,6 +114,240 @@
         <w:t>git remote= connecting the remote repository to this git bash</w:t>
       </w:r>
     </w:p>
+    <w:p/>
+    <w:p>
+      <w:r>
+        <w:lastRenderedPageBreak/>
+        <w:drawing>
+          <wp:inline distT="0" distB="0" distL="0" distR="0" wp14:anchorId="1108132E" wp14:editId="59D1462C">
+            <wp:extent cx="5731510" cy="3422650"/>
+            <wp:effectExtent l="0" t="0" r="2540" b="6350"/>
+            <wp:docPr id="3" name="Picture 3"/>
+            <wp:cNvGraphicFramePr>
+              <a:graphicFrameLocks xmlns:a="http://schemas.openxmlformats.org/drawingml/2006/main" noChangeAspect="1"/>
+            </wp:cNvGraphicFramePr>
+            <a:graphic xmlns:a="http://schemas.openxmlformats.org/drawingml/2006/main">
+              <a:graphicData uri="http://schemas.openxmlformats.org/drawingml/2006/picture">
+                <pic:pic xmlns:pic="http://schemas.openxmlformats.org/drawingml/2006/picture">
+                  <pic:nvPicPr>
+                    <pic:cNvPr id="1" name=""/>
+                    <pic:cNvPicPr/>
+                  </pic:nvPicPr>
+                  <pic:blipFill>
+                    <a:blip r:embed="rId6"/>
+                    <a:stretch>
+                      <a:fillRect/>
+                    </a:stretch>
+                  </pic:blipFill>
+                  <pic:spPr>
+                    <a:xfrm>
+                      <a:off x="0" y="0"/>
+                      <a:ext cx="5731510" cy="3422650"/>
+                    </a:xfrm>
+                    <a:prstGeom prst="rect">
+                      <a:avLst/>
+                    </a:prstGeom>
+                  </pic:spPr>
+                </pic:pic>
+              </a:graphicData>
+            </a:graphic>
+          </wp:inline>
+        </w:drawing>
+      </w:r>
+    </w:p>
+    <w:p>
+      <w:r>
+        <w:t>git add=</w:t>
+      </w:r>
+      <w:r>
+        <w:t xml:space="preserve"> added all the files in the selected folder to the repository</w:t>
+      </w:r>
+    </w:p>
+    <w:p>
+      <w:r>
+        <w:drawing>
+          <wp:inline distT="0" distB="0" distL="0" distR="0" wp14:anchorId="40EA3D82" wp14:editId="00610426">
+            <wp:extent cx="5731510" cy="3422650"/>
+            <wp:effectExtent l="0" t="0" r="2540" b="6350"/>
+            <wp:docPr id="4" name="Picture 4"/>
+            <wp:cNvGraphicFramePr>
+              <a:graphicFrameLocks xmlns:a="http://schemas.openxmlformats.org/drawingml/2006/main" noChangeAspect="1"/>
+            </wp:cNvGraphicFramePr>
+            <a:graphic xmlns:a="http://schemas.openxmlformats.org/drawingml/2006/main">
+              <a:graphicData uri="http://schemas.openxmlformats.org/drawingml/2006/picture">
+                <pic:pic xmlns:pic="http://schemas.openxmlformats.org/drawingml/2006/picture">
+                  <pic:nvPicPr>
+                    <pic:cNvPr id="1" name=""/>
+                    <pic:cNvPicPr/>
+                  </pic:nvPicPr>
+                  <pic:blipFill>
+                    <a:blip r:embed="rId7"/>
+                    <a:stretch>
+                      <a:fillRect/>
+                    </a:stretch>
+                  </pic:blipFill>
+                  <pic:spPr>
+                    <a:xfrm>
+                      <a:off x="0" y="0"/>
+                      <a:ext cx="5731510" cy="3422650"/>
+                    </a:xfrm>
+                    <a:prstGeom prst="rect">
+                      <a:avLst/>
+                    </a:prstGeom>
+                  </pic:spPr>
+                </pic:pic>
+              </a:graphicData>
+            </a:graphic>
+          </wp:inline>
+        </w:drawing>
+      </w:r>
+    </w:p>
+    <w:p>
+      <w:r>
+        <w:t>git commit = committing the files in the folder to the remote repository.</w:t>
+      </w:r>
+    </w:p>
+    <w:p>
+      <w:r>
+        <w:drawing>
+          <wp:inline distT="0" distB="0" distL="0" distR="0" wp14:anchorId="06D3D9E8" wp14:editId="1545911B">
+            <wp:extent cx="5731510" cy="909955"/>
+            <wp:effectExtent l="0" t="0" r="2540" b="4445"/>
+            <wp:docPr id="5" name="Picture 5"/>
+            <wp:cNvGraphicFramePr>
+              <a:graphicFrameLocks xmlns:a="http://schemas.openxmlformats.org/drawingml/2006/main" noChangeAspect="1"/>
+            </wp:cNvGraphicFramePr>
+            <a:graphic xmlns:a="http://schemas.openxmlformats.org/drawingml/2006/main">
+              <a:graphicData uri="http://schemas.openxmlformats.org/drawingml/2006/picture">
+                <pic:pic xmlns:pic="http://schemas.openxmlformats.org/drawingml/2006/picture">
+                  <pic:nvPicPr>
+                    <pic:cNvPr id="1" name=""/>
+                    <pic:cNvPicPr/>
+                  </pic:nvPicPr>
+                  <pic:blipFill>
+                    <a:blip r:embed="rId8"/>
+                    <a:stretch>
+                      <a:fillRect/>
+                    </a:stretch>
+                  </pic:blipFill>
+                  <pic:spPr>
+                    <a:xfrm>
+                      <a:off x="0" y="0"/>
+                      <a:ext cx="5731510" cy="909955"/>
+                    </a:xfrm>
+                    <a:prstGeom prst="rect">
+                      <a:avLst/>
+                    </a:prstGeom>
+                  </pic:spPr>
+                </pic:pic>
+              </a:graphicData>
+            </a:graphic>
+          </wp:inline>
+        </w:drawing>
+      </w:r>
+    </w:p>
+    <w:p>
+      <w:r>
+        <w:t>git branch</w:t>
+      </w:r>
+      <w:r>
+        <w:t xml:space="preserve">= </w:t>
+      </w:r>
+      <w:r>
+        <w:t>created this branch for a push command</w:t>
+      </w:r>
+    </w:p>
+    <w:p>
+      <w:r>
+        <w:lastRenderedPageBreak/>
+        <w:drawing>
+          <wp:inline distT="0" distB="0" distL="0" distR="0" wp14:anchorId="3C4F01CA" wp14:editId="4E8F5453">
+            <wp:extent cx="5731510" cy="3422650"/>
+            <wp:effectExtent l="0" t="0" r="2540" b="6350"/>
+            <wp:docPr id="6" name="Picture 6"/>
+            <wp:cNvGraphicFramePr>
+              <a:graphicFrameLocks xmlns:a="http://schemas.openxmlformats.org/drawingml/2006/main" noChangeAspect="1"/>
+            </wp:cNvGraphicFramePr>
+            <a:graphic xmlns:a="http://schemas.openxmlformats.org/drawingml/2006/main">
+              <a:graphicData uri="http://schemas.openxmlformats.org/drawingml/2006/picture">
+                <pic:pic xmlns:pic="http://schemas.openxmlformats.org/drawingml/2006/picture">
+                  <pic:nvPicPr>
+                    <pic:cNvPr id="1" name=""/>
+                    <pic:cNvPicPr/>
+                  </pic:nvPicPr>
+                  <pic:blipFill>
+                    <a:blip r:embed="rId9"/>
+                    <a:stretch>
+                      <a:fillRect/>
+                    </a:stretch>
+                  </pic:blipFill>
+                  <pic:spPr>
+                    <a:xfrm>
+                      <a:off x="0" y="0"/>
+                      <a:ext cx="5731510" cy="3422650"/>
+                    </a:xfrm>
+                    <a:prstGeom prst="rect">
+                      <a:avLst/>
+                    </a:prstGeom>
+                  </pic:spPr>
+                </pic:pic>
+              </a:graphicData>
+            </a:graphic>
+          </wp:inline>
+        </w:drawing>
+      </w:r>
+    </w:p>
+    <w:p>
+      <w:r>
+        <w:t>git push= this is to push the default branch main</w:t>
+      </w:r>
+    </w:p>
+    <w:p>
+      <w:r>
+        <w:drawing>
+          <wp:inline distT="0" distB="0" distL="0" distR="0" wp14:anchorId="12804EF5" wp14:editId="262C27E3">
+            <wp:extent cx="5731510" cy="1746885"/>
+            <wp:effectExtent l="0" t="0" r="2540" b="5715"/>
+            <wp:docPr id="7" name="Picture 7"/>
+            <wp:cNvGraphicFramePr>
+              <a:graphicFrameLocks xmlns:a="http://schemas.openxmlformats.org/drawingml/2006/main" noChangeAspect="1"/>
+            </wp:cNvGraphicFramePr>
+            <a:graphic xmlns:a="http://schemas.openxmlformats.org/drawingml/2006/main">
+              <a:graphicData uri="http://schemas.openxmlformats.org/drawingml/2006/picture">
+                <pic:pic xmlns:pic="http://schemas.openxmlformats.org/drawingml/2006/picture">
+                  <pic:nvPicPr>
+                    <pic:cNvPr id="1" name=""/>
+                    <pic:cNvPicPr/>
+                  </pic:nvPicPr>
+                  <pic:blipFill>
+                    <a:blip r:embed="rId10"/>
+                    <a:stretch>
+                      <a:fillRect/>
+                    </a:stretch>
+                  </pic:blipFill>
+                  <pic:spPr>
+                    <a:xfrm>
+                      <a:off x="0" y="0"/>
+                      <a:ext cx="5731510" cy="1746885"/>
+                    </a:xfrm>
+                    <a:prstGeom prst="rect">
+                      <a:avLst/>
+                    </a:prstGeom>
+                  </pic:spPr>
+                </pic:pic>
+              </a:graphicData>
+            </a:graphic>
+          </wp:inline>
+        </w:drawing>
+      </w:r>
+    </w:p>
+    <w:p>
+      <w:r>
+        <w:t>git clone= this was to clone my repository in use in-case of a crash.</w:t>
+      </w:r>
+    </w:p>
+    <w:p/>
+    <w:p/>
     <w:p/>
     <w:bookmarkEnd w:id="0"/>
     <w:p/>

</xml_diff>